<commit_message>
bu/ac and ton/ac yields
</commit_message>
<xml_diff>
--- a/7-Extra/Extension-weed-community final-BH-RV-HN.docx
+++ b/7-Extra/Extension-weed-community final-BH-RV-HN.docx
@@ -126,26 +126,26 @@
       <w:commentRangeStart w:id="3"/>
       <w:commentRangeStart w:id="4"/>
       <w:commentRangeStart w:id="5"/>
+      <w:commentRangeEnd w:id="3"/>
+      <w:r>
+        <w:rPr>
+          <w:rStyle w:val="CommentReference"/>
+        </w:rPr>
+        <w:commentReference w:id="3"/>
+      </w:r>
+      <w:commentRangeEnd w:id="4"/>
+      <w:r>
+        <w:rPr>
+          <w:rStyle w:val="CommentReference"/>
+        </w:rPr>
+        <w:commentReference w:id="4"/>
+      </w:r>
       <w:commentRangeEnd w:id="5"/>
       <w:r>
         <w:rPr>
           <w:rStyle w:val="CommentReference"/>
         </w:rPr>
         <w:commentReference w:id="5"/>
-      </w:r>
-      <w:commentRangeEnd w:id="3"/>
-      <w:r>
-        <w:rPr>
-          <w:rStyle w:val="CommentReference"/>
-        </w:rPr>
-        <w:commentReference w:id="3"/>
-      </w:r>
-      <w:commentRangeEnd w:id="4"/>
-      <w:r>
-        <w:rPr>
-          <w:rStyle w:val="CommentReference"/>
-        </w:rPr>
-        <w:commentReference w:id="4"/>
       </w:r>
       <w:r>
         <w:t xml:space="preserve">Integrating chemical and cultural weed management tools resulted in an overall reduction in the amount of herbicide applied (Table 1). In all the studied rotations, the corn phases under low herbicide regime received banded herbicide application and interrow cultivation; the soybean phases received broadcast herbicide, and the oat and alfalfa phases (3-year and 4-year rotations) did not receive herbicide or cultivation. </w:t>
@@ -290,54 +290,62 @@
       <w:r>
         <w:t>Weed abundance in three cropping systems. The abbreviations on the x-axis are crop identities, which are the combinations of the first letter in crop name and the rotation in which it occurred (</w:t>
       </w:r>
+      <w:r>
+        <w:t xml:space="preserve">e.g. </w:t>
+      </w:r>
+      <w:r>
+        <w:t xml:space="preserve">C2 - corn in the 2-year rotation, C3 - corn in the 3-year rotation, </w:t>
+      </w:r>
+      <w:r>
+        <w:t>etc.</w:t>
+      </w:r>
+      <w:r>
+        <w:t>)</w:t>
+      </w:r>
+      <w:r>
+        <w:t xml:space="preserve">. </w:t>
+      </w:r>
+    </w:p>
+    <w:p>
+      <w:pPr>
+        <w:pStyle w:val="BodyText"/>
+      </w:pPr>
+      <w:r>
+        <w:t xml:space="preserve">Table 1: </w:t>
+      </w:r>
+      <w:r>
+        <w:t xml:space="preserve">Changes in the </w:t>
+      </w:r>
+      <w:r>
+        <w:t xml:space="preserve">amount </w:t>
+      </w:r>
+      <w:r>
+        <w:t xml:space="preserve">of herbicide active ingredients applied </w:t>
+      </w:r>
+      <w:r>
+        <w:t>in more diverse cropping systems as compared to a conventional 2-year corn and soybean system</w:t>
+      </w:r>
+      <w:r>
+        <w:t xml:space="preserve"> averaged from 2017 through </w:t>
+      </w:r>
       <w:proofErr w:type="gramStart"/>
       <w:r>
-        <w:t>e.g.</w:t>
+        <w:t>2020</w:t>
       </w:r>
       <w:proofErr w:type="gramEnd"/>
-      <w:r>
-        <w:t xml:space="preserve"> </w:t>
-      </w:r>
-      <w:r>
-        <w:t xml:space="preserve">C2 - corn in the 2-year rotation, C3 - corn in the 3-year rotation, </w:t>
-      </w:r>
-      <w:r>
-        <w:t>etc.</w:t>
-      </w:r>
-      <w:r>
-        <w:t>)</w:t>
-      </w:r>
-      <w:r>
-        <w:t xml:space="preserve">. </w:t>
-      </w:r>
     </w:p>
     <w:p>
       <w:pPr>
         <w:pStyle w:val="BodyText"/>
       </w:pPr>
-      <w:r>
-        <w:t xml:space="preserve">Table 1: </w:t>
-      </w:r>
-      <w:r>
-        <w:t xml:space="preserve">Changes in the </w:t>
-      </w:r>
-      <w:r>
-        <w:t xml:space="preserve">amount </w:t>
-      </w:r>
-      <w:r>
-        <w:t xml:space="preserve">of herbicide active ingredients applied </w:t>
-      </w:r>
-      <w:r>
-        <w:t>in more diverse cropping systems as compared to a conventional 2-year corn and soybean system</w:t>
-      </w:r>
-      <w:r>
-        <w:t xml:space="preserve"> averaged from 2017 through </w:t>
-      </w:r>
-      <w:proofErr w:type="gramStart"/>
-      <w:r>
-        <w:t>2020</w:t>
-      </w:r>
-      <w:proofErr w:type="gramEnd"/>
+    </w:p>
+    <w:p>
+      <w:pPr>
+        <w:pStyle w:val="BodyText"/>
+      </w:pPr>
+      <w:r>
+        <w:sym w:font="Symbol" w:char="F06C"/>
+      </w:r>
     </w:p>
     <w:tbl>
       <w:tblPr>
@@ -565,10 +573,10 @@
         </w:rPr>
         <w:lastRenderedPageBreak/>
         <w:drawing>
-          <wp:inline distT="0" distB="0" distL="0" distR="0" wp14:anchorId="6C5E1445" wp14:editId="703C822A">
-            <wp:extent cx="5629523" cy="4222142"/>
+          <wp:inline distT="0" distB="0" distL="0" distR="0" wp14:anchorId="158403DD" wp14:editId="4D539672">
+            <wp:extent cx="4876800" cy="3657600"/>
             <wp:effectExtent l="0" t="0" r="0" b="0"/>
-            <wp:docPr id="512864902" name="Picture 1" descr="A graph of different colored bars&#10;&#10;Description automatically generated with medium confidence"/>
+            <wp:docPr id="218373453" name="Picture 1" descr="A graph of different colored bars&#10;&#10;Description automatically generated with medium confidence"/>
             <wp:cNvGraphicFramePr>
               <a:graphicFrameLocks xmlns:a="http://schemas.openxmlformats.org/drawingml/2006/main" noChangeAspect="1"/>
             </wp:cNvGraphicFramePr>
@@ -576,7 +584,7 @@
               <a:graphicData uri="http://schemas.openxmlformats.org/drawingml/2006/picture">
                 <pic:pic xmlns:pic="http://schemas.openxmlformats.org/drawingml/2006/picture">
                   <pic:nvPicPr>
-                    <pic:cNvPr id="512864902" name="Picture 1" descr="A graph of different colored bars&#10;&#10;Description automatically generated with medium confidence"/>
+                    <pic:cNvPr id="218373453" name="Picture 1" descr="A graph of different colored bars&#10;&#10;Description automatically generated with medium confidence"/>
                     <pic:cNvPicPr/>
                   </pic:nvPicPr>
                   <pic:blipFill>
@@ -594,7 +602,7 @@
                   <pic:spPr>
                     <a:xfrm>
                       <a:off x="0" y="0"/>
-                      <a:ext cx="5652396" cy="4239297"/>
+                      <a:ext cx="4876800" cy="3657600"/>
                     </a:xfrm>
                     <a:prstGeom prst="rect">
                       <a:avLst/>
@@ -614,6 +622,7 @@
       <w:commentRangeStart w:id="6"/>
       <w:commentRangeStart w:id="7"/>
       <w:commentRangeStart w:id="8"/>
+      <w:commentRangeStart w:id="9"/>
       <w:r>
         <w:t xml:space="preserve">Figure 2: </w:t>
       </w:r>
@@ -627,7 +636,10 @@
         <w:t>crop yields (</w:t>
       </w:r>
       <w:r>
-        <w:t>Bu/ac</w:t>
+        <w:t>ton</w:t>
+      </w:r>
+      <w:r>
+        <w:t>/ac</w:t>
       </w:r>
       <w:r>
         <w:t xml:space="preserve">). The error bars show the 95% confidence intervals. The solid horizontal lines show </w:t>
@@ -653,6 +665,13 @@
         </w:rPr>
         <w:commentReference w:id="8"/>
       </w:r>
+      <w:commentRangeEnd w:id="9"/>
+      <w:r>
+        <w:rPr>
+          <w:rStyle w:val="CommentReference"/>
+        </w:rPr>
+        <w:commentReference w:id="9"/>
+      </w:r>
       <w:r>
         <w:t>mean yields for Iowa</w:t>
       </w:r>
@@ -663,37 +682,7 @@
         <w:t xml:space="preserve"> and dashed lines show mean yields for Boone County. </w:t>
       </w:r>
       <w:r>
-        <w:t>Corn</w:t>
-      </w:r>
-      <w:r>
-        <w:t xml:space="preserve"> and </w:t>
-      </w:r>
-      <w:r>
-        <w:t xml:space="preserve">soybean </w:t>
-      </w:r>
-      <w:r>
-        <w:t>yield</w:t>
-      </w:r>
-      <w:r>
-        <w:t>s</w:t>
-      </w:r>
-      <w:r>
-        <w:t xml:space="preserve"> in the experiment were averaged over four years, oat grain yields in the experiment were averaged over 2017, 2019, and 2020 because</w:t>
-      </w:r>
-      <w:r>
-        <w:t>,</w:t>
-      </w:r>
-      <w:r>
-        <w:t xml:space="preserve"> in 2018</w:t>
-      </w:r>
-      <w:r>
-        <w:t>,</w:t>
-      </w:r>
-      <w:r>
-        <w:t xml:space="preserve"> oat was harvested for hay. </w:t>
-      </w:r>
-      <w:r>
-        <w:t>Alfalfa hay yield is excluded in this graph for the lack of 2019 and 2020 yield reports on USDA’s NASS.</w:t>
+        <w:t>Because county-specific alfalfa hay yields in 2019 and 2020 were unavailable at this writing, Boone County alfalfa yield (solid line) was averaged over 2017 and 2018 and Iowa hay yield was averaged over all counties in 2017 and 2018 and Iowa hay yield (dashed line) was averaged from all county-based values in 2017 and 2018 and two state-based values in 2019 and 2020.</w:t>
       </w:r>
     </w:p>
     <w:p>
@@ -754,10 +743,7 @@
         <w:t>, having a record of weed seedbank composition over years can provide additional information for making long-term decisions about effective and sustainable weed management</w:t>
       </w:r>
       <w:r>
-        <w:t xml:space="preserve"> </w:t>
-      </w:r>
-      <w:r>
-        <w:t xml:space="preserve">(Davis et al., 2005; </w:t>
+        <w:t xml:space="preserve"> (Davis et al., 2005; </w:t>
       </w:r>
       <w:proofErr w:type="spellStart"/>
       <w:r>
@@ -783,29 +769,29 @@
       <w:r>
         <w:t xml:space="preserve"> et al., 2001).</w:t>
       </w:r>
-      <w:commentRangeStart w:id="9"/>
-      <w:commentRangeEnd w:id="9"/>
+      <w:commentRangeStart w:id="10"/>
+      <w:commentRangeEnd w:id="10"/>
       <w:r>
         <w:rPr>
           <w:rStyle w:val="CommentReference"/>
         </w:rPr>
-        <w:commentReference w:id="9"/>
-      </w:r>
-      <w:commentRangeStart w:id="10"/>
+        <w:commentReference w:id="10"/>
+      </w:r>
       <w:commentRangeStart w:id="11"/>
-      <w:commentRangeEnd w:id="10"/>
+      <w:commentRangeStart w:id="12"/>
+      <w:commentRangeEnd w:id="11"/>
       <w:r>
         <w:rPr>
           <w:rStyle w:val="CommentReference"/>
         </w:rPr>
-        <w:commentReference w:id="10"/>
-      </w:r>
-      <w:commentRangeEnd w:id="11"/>
+        <w:commentReference w:id="11"/>
+      </w:r>
+      <w:commentRangeEnd w:id="12"/>
       <w:r>
         <w:rPr>
           <w:rStyle w:val="CommentReference"/>
         </w:rPr>
-        <w:commentReference w:id="11"/>
+        <w:commentReference w:id="12"/>
       </w:r>
     </w:p>
     <w:p>
@@ -818,7 +804,6 @@
         <w:pStyle w:val="BodyText"/>
       </w:pPr>
       <w:r>
-        <w:lastRenderedPageBreak/>
         <w:t xml:space="preserve">The corresponding publication can be found at: </w:t>
       </w:r>
       <w:hyperlink r:id="rId13">
@@ -838,6 +823,7 @@
         <w:pStyle w:val="BodyText"/>
       </w:pPr>
       <w:r>
+        <w:lastRenderedPageBreak/>
         <w:t>The data can be found at: &lt;</w:t>
       </w:r>
       <w:hyperlink r:id="rId14">
@@ -876,8 +862,8 @@
           <w:bCs/>
         </w:rPr>
       </w:pPr>
-      <w:bookmarkStart w:id="12" w:name="ref-davisWeedSeedbankCommunity2005"/>
-      <w:bookmarkStart w:id="13" w:name="refs"/>
+      <w:bookmarkStart w:id="13" w:name="ref-davisWeedSeedbankCommunity2005"/>
+      <w:bookmarkStart w:id="14" w:name="refs"/>
       <w:r>
         <w:rPr>
           <w:b/>
@@ -940,8 +926,8 @@
       <w:pPr>
         <w:pStyle w:val="Bibliography"/>
       </w:pPr>
-      <w:bookmarkStart w:id="14" w:name="X2a51851523adb7638c7c7c3103789cb3b2c6b6d"/>
-      <w:bookmarkEnd w:id="12"/>
+      <w:bookmarkStart w:id="15" w:name="X2a51851523adb7638c7c7c3103789cb3b2c6b6d"/>
+      <w:bookmarkEnd w:id="13"/>
       <w:r>
         <w:t xml:space="preserve">Forcella, F. (2003). Debiting the seedbank: Priorities and predictions. </w:t>
       </w:r>
@@ -970,8 +956,8 @@
       <w:pPr>
         <w:pStyle w:val="Bibliography"/>
       </w:pPr>
-      <w:bookmarkStart w:id="15" w:name="ref-forcellaWeedSeedbanksCorn1992"/>
-      <w:bookmarkEnd w:id="14"/>
+      <w:bookmarkStart w:id="16" w:name="ref-forcellaWeedSeedbanksCorn1992"/>
+      <w:bookmarkEnd w:id="15"/>
       <w:r>
         <w:t xml:space="preserve">Forcella, F., Wilson, R. G., Renner, K. A., Dekker, J., Harvey, R. G., Alm, D. A., Buhler, D. D., and Cardina, J. (1992). Weed seedbanks of the U.S. Corn Belt: Magnitude, variation, emergence, and application. </w:t>
       </w:r>
@@ -1000,8 +986,8 @@
       <w:pPr>
         <w:pStyle w:val="Bibliography"/>
       </w:pPr>
-      <w:bookmarkStart w:id="16" w:name="ref-friedTrajectoriesWeedCommunities2012"/>
-      <w:bookmarkEnd w:id="15"/>
+      <w:bookmarkStart w:id="17" w:name="ref-friedTrajectoriesWeedCommunities2012"/>
+      <w:bookmarkEnd w:id="16"/>
       <w:r>
         <w:t xml:space="preserve">Fried, G., Kazakou, E., and Gaba, S. (2012). Trajectories of weed communities explained by traits associated with species’ response to management practices. </w:t>
       </w:r>
@@ -1038,8 +1024,8 @@
       <w:pPr>
         <w:pStyle w:val="Bibliography"/>
       </w:pPr>
-      <w:bookmarkStart w:id="17" w:name="ref-liebmanWeedSeedbankDiversity2021"/>
-      <w:bookmarkEnd w:id="16"/>
+      <w:bookmarkStart w:id="18" w:name="ref-liebmanWeedSeedbankDiversity2021"/>
+      <w:bookmarkEnd w:id="17"/>
       <w:r>
         <w:t xml:space="preserve">Liebman, M., Nguyen, H. T. X., Woods, M. M., Hunt, N. D., and Hill, J. D. (2021). Weed seedbank diversity and sustainability indicators for simple and more diverse cropping systems. </w:t>
       </w:r>
@@ -1076,8 +1062,8 @@
       <w:pPr>
         <w:pStyle w:val="Bibliography"/>
       </w:pPr>
-      <w:bookmarkStart w:id="18" w:name="ref-menalledWeedAbovegroundSeedbank2001"/>
-      <w:bookmarkEnd w:id="17"/>
+      <w:bookmarkStart w:id="19" w:name="ref-menalledWeedAbovegroundSeedbank2001"/>
+      <w:bookmarkEnd w:id="18"/>
       <w:r>
         <w:t xml:space="preserve">Menalled, F. D., Gross, K. L., and Hammond, M. (2001). Weed aboveground and seedbank community responses to agricultural management systems. </w:t>
       </w:r>
@@ -1114,8 +1100,8 @@
       <w:pPr>
         <w:pStyle w:val="Bibliography"/>
       </w:pPr>
-      <w:bookmarkStart w:id="19" w:name="ref-ryanManagementFiltersSpecies2010"/>
-      <w:bookmarkEnd w:id="18"/>
+      <w:bookmarkStart w:id="20" w:name="ref-ryanManagementFiltersSpecies2010"/>
+      <w:bookmarkEnd w:id="19"/>
       <w:r>
         <w:t xml:space="preserve">Ryan, M. R., Smith, R. G., Mirsky, S. B., Mortensen, D. A., and Seidel, R. (2010). Management filters and species traits: Weed community assembly in long-term organic and conventional systems. </w:t>
       </w:r>
@@ -1152,8 +1138,8 @@
       <w:pPr>
         <w:pStyle w:val="Bibliography"/>
       </w:pPr>
-      <w:bookmarkStart w:id="20" w:name="ref-storkeyWhatGoodWeed2018"/>
-      <w:bookmarkEnd w:id="19"/>
+      <w:bookmarkStart w:id="21" w:name="ref-storkeyWhatGoodWeed2018"/>
+      <w:bookmarkEnd w:id="20"/>
       <w:r>
         <w:t xml:space="preserve">Storkey, J., and Neve, P. (2018). What good is weed diversity? </w:t>
       </w:r>
@@ -1185,8 +1171,8 @@
           <w:t>https://doi.org/gdwv5r</w:t>
         </w:r>
       </w:hyperlink>
-      <w:bookmarkEnd w:id="13"/>
-      <w:bookmarkEnd w:id="20"/>
+      <w:bookmarkEnd w:id="14"/>
+      <w:bookmarkEnd w:id="21"/>
     </w:p>
     <w:sectPr>
       <w:pgSz w:w="12240" w:h="15840"/>
@@ -1250,7 +1236,7 @@
       </w:r>
     </w:p>
   </w:comment>
-  <w:comment w:id="5" w:author="Hartzler, Robert G [AGRON]" w:date="2022-03-07T14:53:00Z" w:initials="HRG[">
+  <w:comment w:id="3" w:author="Hartzler, Robert G [AGRON]" w:date="2022-03-07T14:53:00Z" w:initials="HRG[">
     <w:p>
       <w:pPr>
         <w:pStyle w:val="CommentText"/>
@@ -1269,7 +1255,7 @@
       </w:r>
     </w:p>
   </w:comment>
-  <w:comment w:id="3" w:author="Vittetoe, Rebecca K [EXTAG]" w:date="2022-03-07T20:41:00Z" w:initials="VRK[">
+  <w:comment w:id="4" w:author="Vittetoe, Rebecca K [EXTAG]" w:date="2022-03-07T20:41:00Z" w:initials="VRK[">
     <w:p>
       <w:pPr>
         <w:pStyle w:val="CommentText"/>
@@ -1285,7 +1271,7 @@
       </w:r>
     </w:p>
   </w:comment>
-  <w:comment w:id="4" w:author="Huong Nguyen" w:date="2023-10-13T14:19:00Z" w:initials="HN">
+  <w:comment w:id="5" w:author="Huong Nguyen" w:date="2023-10-13T14:19:00Z" w:initials="HN">
     <w:p>
       <w:r>
         <w:rPr>
@@ -1371,7 +1357,25 @@
       </w:r>
     </w:p>
   </w:comment>
-  <w:comment w:id="9" w:author="Hartzler, Robert G [AGRON]" w:date="2022-03-07T14:53:00Z" w:initials="HRG[">
+  <w:comment w:id="9" w:author="Nguyen, Huong T" w:date="2024-05-28T21:53:00Z" w:initials="HN">
+    <w:p>
+      <w:r>
+        <w:rPr>
+          <w:rStyle w:val="CommentReference"/>
+        </w:rPr>
+        <w:annotationRef/>
+      </w:r>
+      <w:r>
+        <w:rPr>
+          <w:color w:val="000000"/>
+          <w:sz w:val="20"/>
+          <w:szCs w:val="20"/>
+        </w:rPr>
+        <w:t>I use ton/ac to be consistent across all commodities. Alfalfa was not available in bu/ac. The hay yield was updated.</w:t>
+      </w:r>
+    </w:p>
+  </w:comment>
+  <w:comment w:id="10" w:author="Hartzler, Robert G [AGRON]" w:date="2022-03-07T14:53:00Z" w:initials="HRG[">
     <w:p>
       <w:pPr>
         <w:pStyle w:val="CommentText"/>
@@ -1387,7 +1391,7 @@
       </w:r>
     </w:p>
   </w:comment>
-  <w:comment w:id="10" w:author="Vittetoe, Rebecca K [EXTAG]" w:date="2022-03-07T20:47:00Z" w:initials="VRK[">
+  <w:comment w:id="11" w:author="Vittetoe, Rebecca K [EXTAG]" w:date="2022-03-07T20:47:00Z" w:initials="VRK[">
     <w:p>
       <w:pPr>
         <w:pStyle w:val="CommentText"/>
@@ -1403,7 +1407,7 @@
       </w:r>
     </w:p>
   </w:comment>
-  <w:comment w:id="11" w:author="Huong Nguyen" w:date="2023-10-13T14:30:00Z" w:initials="HN">
+  <w:comment w:id="12" w:author="Huong Nguyen" w:date="2023-10-13T14:30:00Z" w:initials="HN">
     <w:p>
       <w:r>
         <w:rPr>
@@ -1435,6 +1439,7 @@
   <w15:commentEx w15:paraId="131EF4A9" w15:done="0"/>
   <w15:commentEx w15:paraId="49B83DC4" w15:paraIdParent="131EF4A9" w15:done="0"/>
   <w15:commentEx w15:paraId="76338708" w15:paraIdParent="131EF4A9" w15:done="0"/>
+  <w15:commentEx w15:paraId="219F2E03" w15:paraIdParent="131EF4A9" w15:done="0"/>
   <w15:commentEx w15:paraId="2680975B" w15:done="0"/>
   <w15:commentEx w15:paraId="2E3B4C6F" w15:paraIdParent="2680975B" w15:done="0"/>
   <w15:commentEx w15:paraId="03C8E980" w15:paraIdParent="2680975B" w15:done="0"/>
@@ -1442,7 +1447,7 @@
 </file>
 
 <file path=word/commentsExtensible.xml><?xml version="1.0" encoding="utf-8"?>
-<w16cex:commentsExtensible xmlns:wpc="http://schemas.microsoft.com/office/word/2010/wordprocessingCanvas" xmlns:cx="http://schemas.microsoft.com/office/drawing/2014/chartex" xmlns:cx1="http://schemas.microsoft.com/office/drawing/2015/9/8/chartex" xmlns:cx2="http://schemas.microsoft.com/office/drawing/2015/10/21/chartex" xmlns:cx3="http://schemas.microsoft.com/office/drawing/2016/5/9/chartex" xmlns:cx4="http://schemas.microsoft.com/office/drawing/2016/5/10/chartex" xmlns:cx5="http://schemas.microsoft.com/office/drawing/2016/5/11/chartex" xmlns:cx6="http://schemas.microsoft.com/office/drawing/2016/5/12/chartex" xmlns:cx7="http://schemas.microsoft.com/office/drawing/2016/5/13/chartex" xmlns:cx8="http://schemas.microsoft.com/office/drawing/2016/5/14/chartex" xmlns:mc="http://schemas.openxmlformats.org/markup-compatibility/2006" xmlns:aink="http://schemas.microsoft.com/office/drawing/2016/ink" xmlns:am3d="http://schemas.microsoft.com/office/drawing/2017/model3d" xmlns:o="urn:schemas-microsoft-com:office:office" xmlns:oel="http://schemas.microsoft.com/office/2019/extlst" xmlns:r="http://schemas.openxmlformats.org/officeDocument/2006/relationships" xmlns:m="http://schemas.openxmlformats.org/officeDocument/2006/math" xmlns:v="urn:schemas-microsoft-com:vml" xmlns:wp14="http://schemas.microsoft.com/office/word/2010/wordprocessingDrawing" xmlns:wp="http://schemas.openxmlformats.org/drawingml/2006/wordprocessingDrawing" xmlns:w10="urn:schemas-microsoft-com:office:word" xmlns:w="http://schemas.openxmlformats.org/wordprocessingml/2006/main" xmlns:w14="http://schemas.microsoft.com/office/word/2010/wordml" xmlns:w15="http://schemas.microsoft.com/office/word/2012/wordml" xmlns:w16cex="http://schemas.microsoft.com/office/word/2018/wordml/cex" xmlns:w16cid="http://schemas.microsoft.com/office/word/2016/wordml/cid" xmlns:w16="http://schemas.microsoft.com/office/word/2018/wordml" xmlns:w16sdtdh="http://schemas.microsoft.com/office/word/2020/wordml/sdtdatahash" xmlns:w16se="http://schemas.microsoft.com/office/word/2015/wordml/symex" xmlns:wpg="http://schemas.microsoft.com/office/word/2010/wordprocessingGroup" xmlns:wpi="http://schemas.microsoft.com/office/word/2010/wordprocessingInk" xmlns:wne="http://schemas.microsoft.com/office/word/2006/wordml" xmlns:wps="http://schemas.microsoft.com/office/word/2010/wordprocessingShape" mc:Ignorable="w14 w15 w16se w16cid w16 w16cex w16sdtdh wp14">
+<w16cex:commentsExtensible xmlns:wpc="http://schemas.microsoft.com/office/word/2010/wordprocessingCanvas" xmlns:cx="http://schemas.microsoft.com/office/drawing/2014/chartex" xmlns:cx1="http://schemas.microsoft.com/office/drawing/2015/9/8/chartex" xmlns:cx2="http://schemas.microsoft.com/office/drawing/2015/10/21/chartex" xmlns:cx3="http://schemas.microsoft.com/office/drawing/2016/5/9/chartex" xmlns:cx4="http://schemas.microsoft.com/office/drawing/2016/5/10/chartex" xmlns:cx5="http://schemas.microsoft.com/office/drawing/2016/5/11/chartex" xmlns:cx6="http://schemas.microsoft.com/office/drawing/2016/5/12/chartex" xmlns:cx7="http://schemas.microsoft.com/office/drawing/2016/5/13/chartex" xmlns:cx8="http://schemas.microsoft.com/office/drawing/2016/5/14/chartex" xmlns:cr="http://schemas.microsoft.com/office/comments/2020/reactions" xmlns:mc="http://schemas.openxmlformats.org/markup-compatibility/2006" xmlns:aink="http://schemas.microsoft.com/office/drawing/2016/ink" xmlns:am3d="http://schemas.microsoft.com/office/drawing/2017/model3d" xmlns:o="urn:schemas-microsoft-com:office:office" xmlns:oel="http://schemas.microsoft.com/office/2019/extlst" xmlns:r="http://schemas.openxmlformats.org/officeDocument/2006/relationships" xmlns:m="http://schemas.openxmlformats.org/officeDocument/2006/math" xmlns:v="urn:schemas-microsoft-com:vml" xmlns:wp14="http://schemas.microsoft.com/office/word/2010/wordprocessingDrawing" xmlns:wp="http://schemas.openxmlformats.org/drawingml/2006/wordprocessingDrawing" xmlns:w10="urn:schemas-microsoft-com:office:word" xmlns:w="http://schemas.openxmlformats.org/wordprocessingml/2006/main" xmlns:w14="http://schemas.microsoft.com/office/word/2010/wordml" xmlns:w15="http://schemas.microsoft.com/office/word/2012/wordml" xmlns:w16cex="http://schemas.microsoft.com/office/word/2018/wordml/cex" xmlns:w16cid="http://schemas.microsoft.com/office/word/2016/wordml/cid" xmlns:w16="http://schemas.microsoft.com/office/word/2018/wordml" xmlns:w16sdtdh="http://schemas.microsoft.com/office/word/2020/wordml/sdtdatahash" xmlns:w16se="http://schemas.microsoft.com/office/word/2015/wordml/symex" xmlns:wpg="http://schemas.microsoft.com/office/word/2010/wordprocessingGroup" xmlns:wpi="http://schemas.microsoft.com/office/word/2010/wordprocessingInk" xmlns:wne="http://schemas.microsoft.com/office/word/2006/wordml" xmlns:wps="http://schemas.microsoft.com/office/word/2010/wordprocessingShape" mc:Ignorable="w14 w15 w16se w16cid w16 w16cex w16sdtdh cr wp14">
   <w16cex:commentExtensible w16cex:durableId="25D0EBD4" w16cex:dateUtc="2022-03-08T02:38:00Z"/>
   <w16cex:commentExtensible w16cex:durableId="25D0EC20" w16cex:dateUtc="2022-03-08T02:40:00Z"/>
   <w16cex:commentExtensible w16cex:durableId="69001195" w16cex:dateUtc="2023-10-13T18:08:00Z"/>
@@ -1452,6 +1457,7 @@
   <w16cex:commentExtensible w16cex:durableId="25D09A52" w16cex:dateUtc="2022-03-07T20:50:00Z"/>
   <w16cex:commentExtensible w16cex:durableId="25D0EDA6" w16cex:dateUtc="2022-03-08T02:46:00Z"/>
   <w16cex:commentExtensible w16cex:durableId="5EE46662" w16cex:dateUtc="2023-10-13T18:13:00Z"/>
+  <w16cex:commentExtensible w16cex:durableId="1BDB8CD1" w16cex:dateUtc="2024-05-29T01:53:00Z"/>
   <w16cex:commentExtensible w16cex:durableId="67AC6F6A" w16cex:dateUtc="2022-03-07T20:53:00Z"/>
   <w16cex:commentExtensible w16cex:durableId="0439632C" w16cex:dateUtc="2022-03-08T02:47:00Z"/>
   <w16cex:commentExtensible w16cex:durableId="214CD5A9" w16cex:dateUtc="2023-10-13T18:30:00Z"/>
@@ -1469,6 +1475,7 @@
   <w16cid:commentId w16cid:paraId="131EF4A9" w16cid:durableId="25D09A52"/>
   <w16cid:commentId w16cid:paraId="49B83DC4" w16cid:durableId="25D0EDA6"/>
   <w16cid:commentId w16cid:paraId="76338708" w16cid:durableId="5EE46662"/>
+  <w16cid:commentId w16cid:paraId="219F2E03" w16cid:durableId="1BDB8CD1"/>
   <w16cid:commentId w16cid:paraId="2680975B" w16cid:durableId="67AC6F6A"/>
   <w16cid:commentId w16cid:paraId="2E3B4C6F" w16cid:durableId="0439632C"/>
   <w16cid:commentId w16cid:paraId="03C8E980" w16cid:durableId="214CD5A9"/>
@@ -1614,6 +1621,9 @@
   </w15:person>
   <w15:person w15:author="Hartzler, Robert G [AGRON]">
     <w15:presenceInfo w15:providerId="AD" w15:userId="S::hartzler@iastate.edu::7d4ab921-6a01-4b1b-b0af-46a93506c1d5"/>
+  </w15:person>
+  <w15:person w15:author="Nguyen, Huong T">
+    <w15:presenceInfo w15:providerId="AD" w15:userId="S::huong@iastate.edu::bd5f6439-b776-4316-9605-675ee5497388"/>
   </w15:person>
 </w15:people>
 </file>

</xml_diff>